<commit_message>
Fixed secondary list elements
</commit_message>
<xml_diff>
--- a/mikerw.docx
+++ b/mikerw.docx
@@ -314,6 +314,36 @@
         </w:numPr>
       </w:pPr>
       <w:r>
+        <w:rPr>
+          <w:i/>
+        </w:rPr>
+        <w:t xml:space="preserve">How to upload videos to blog posts.</w:t>
+      </w:r>
+    </w:p>
+    <w:p>
+      <w:pPr>
+        <w:pStyle w:val="Compact"/>
+        <w:numPr>
+          <w:numId w:val="6"/>
+          <w:ilvl w:val="0"/>
+        </w:numPr>
+      </w:pPr>
+      <w:r>
+        <w:rPr>
+          <w:i/>
+        </w:rPr>
+        <w:t xml:space="preserve">Different tabs like Wiki and Pulse.</w:t>
+      </w:r>
+    </w:p>
+    <w:p>
+      <w:pPr>
+        <w:pStyle w:val="Compact"/>
+        <w:numPr>
+          <w:numId w:val="6"/>
+          <w:ilvl w:val="0"/>
+        </w:numPr>
+      </w:pPr>
+      <w:r>
         <w:t xml:space="preserve">Codeanywhere</w:t>
       </w:r>
     </w:p>
@@ -341,7 +371,22 @@
         </w:numPr>
       </w:pPr>
       <w:r>
-        <w:t xml:space="preserve">Languages</w:t>
+        <w:rPr>
+          <w:i/>
+        </w:rPr>
+        <w:t xml:space="preserve">Languages.</w:t>
+      </w:r>
+    </w:p>
+    <w:p>
+      <w:pPr>
+        <w:pStyle w:val="Compact"/>
+        <w:numPr>
+          <w:numId w:val="6"/>
+          <w:ilvl w:val="0"/>
+        </w:numPr>
+      </w:pPr>
+      <w:r>
+        <w:t xml:space="preserve">*More file manipulation.</w:t>
       </w:r>
     </w:p>
     <w:p>
@@ -419,7 +464,7 @@
 <file path=word/numbering.xml><?xml version="1.0" encoding="utf-8"?>
 <w:numbering xmlns:w="http://schemas.openxmlformats.org/wordprocessingml/2006/main">
   <w:abstractNum w:abstractNumId="0">
-    <w:nsid w:val="7c4c8a65"/>
+    <w:nsid w:val="3e0bf809"/>
     <w:multiLevelType w:val="multilevel"/>
     <w:lvl w:ilvl="0">
       <w:numFmt w:val="bullet"/>
@@ -500,7 +545,7 @@
     </w:lvl>
   </w:abstractNum>
   <w:abstractNum w:abstractNumId="3">
-    <w:nsid w:val="8b3bc2d7"/>
+    <w:nsid w:val="f5b9652c"/>
     <w:multiLevelType w:val="multilevel"/>
     <w:lvl w:ilvl="0">
       <w:numFmt w:val="bullet"/>
@@ -581,7 +626,7 @@
     </w:lvl>
   </w:abstractNum>
   <w:abstractNum w:abstractNumId="2">
-    <w:nsid w:val="6b9d8348"/>
+    <w:nsid w:val="9cf798ed"/>
     <w:multiLevelType w:val="multilevel"/>
     <w:lvl w:ilvl="0">
       <w:start w:val="1"/>

</xml_diff>

<commit_message>
Fixed more list stuff
</commit_message>
<xml_diff>
--- a/mikerw.docx
+++ b/mikerw.docx
@@ -294,8 +294,8 @@
       <w:pPr>
         <w:pStyle w:val="Compact"/>
         <w:numPr>
-          <w:numId w:val="6"/>
-          <w:ilvl w:val="0"/>
+          <w:numId w:val="7"/>
+          <w:ilvl w:val="1"/>
         </w:numPr>
       </w:pPr>
       <w:r>
@@ -309,8 +309,8 @@
       <w:pPr>
         <w:pStyle w:val="Compact"/>
         <w:numPr>
-          <w:numId w:val="6"/>
-          <w:ilvl w:val="0"/>
+          <w:numId w:val="7"/>
+          <w:ilvl w:val="1"/>
         </w:numPr>
       </w:pPr>
       <w:r>
@@ -324,8 +324,8 @@
       <w:pPr>
         <w:pStyle w:val="Compact"/>
         <w:numPr>
-          <w:numId w:val="6"/>
-          <w:ilvl w:val="0"/>
+          <w:numId w:val="7"/>
+          <w:ilvl w:val="1"/>
         </w:numPr>
       </w:pPr>
       <w:r>
@@ -351,8 +351,8 @@
       <w:pPr>
         <w:pStyle w:val="Compact"/>
         <w:numPr>
-          <w:numId w:val="6"/>
-          <w:ilvl w:val="0"/>
+          <w:numId w:val="8"/>
+          <w:ilvl w:val="1"/>
         </w:numPr>
       </w:pPr>
       <w:r>
@@ -366,8 +366,8 @@
       <w:pPr>
         <w:pStyle w:val="Compact"/>
         <w:numPr>
-          <w:numId w:val="6"/>
-          <w:ilvl w:val="0"/>
+          <w:numId w:val="8"/>
+          <w:ilvl w:val="1"/>
         </w:numPr>
       </w:pPr>
       <w:r>
@@ -381,12 +381,15 @@
       <w:pPr>
         <w:pStyle w:val="Compact"/>
         <w:numPr>
-          <w:numId w:val="6"/>
-          <w:ilvl w:val="0"/>
-        </w:numPr>
-      </w:pPr>
-      <w:r>
-        <w:t xml:space="preserve">*More file manipulation.</w:t>
+          <w:numId w:val="8"/>
+          <w:ilvl w:val="1"/>
+        </w:numPr>
+      </w:pPr>
+      <w:r>
+        <w:rPr>
+          <w:i/>
+        </w:rPr>
+        <w:t xml:space="preserve">More file manipulation.</w:t>
       </w:r>
     </w:p>
     <w:p>
@@ -409,7 +412,7 @@
       <w:pPr>
         <w:pStyle w:val="Compact"/>
         <w:numPr>
-          <w:numId w:val="7"/>
+          <w:numId w:val="9"/>
           <w:ilvl w:val="0"/>
         </w:numPr>
       </w:pPr>
@@ -421,7 +424,7 @@
       <w:pPr>
         <w:pStyle w:val="Compact"/>
         <w:numPr>
-          <w:numId w:val="7"/>
+          <w:numId w:val="9"/>
           <w:ilvl w:val="0"/>
         </w:numPr>
       </w:pPr>
@@ -433,7 +436,7 @@
       <w:pPr>
         <w:pStyle w:val="Compact"/>
         <w:numPr>
-          <w:numId w:val="7"/>
+          <w:numId w:val="9"/>
           <w:ilvl w:val="0"/>
         </w:numPr>
       </w:pPr>
@@ -445,7 +448,7 @@
       <w:pPr>
         <w:pStyle w:val="Compact"/>
         <w:numPr>
-          <w:numId w:val="7"/>
+          <w:numId w:val="9"/>
           <w:ilvl w:val="0"/>
         </w:numPr>
       </w:pPr>
@@ -464,7 +467,7 @@
 <file path=word/numbering.xml><?xml version="1.0" encoding="utf-8"?>
 <w:numbering xmlns:w="http://schemas.openxmlformats.org/wordprocessingml/2006/main">
   <w:abstractNum w:abstractNumId="0">
-    <w:nsid w:val="3e0bf809"/>
+    <w:nsid w:val="2acae15a"/>
     <w:multiLevelType w:val="multilevel"/>
     <w:lvl w:ilvl="0">
       <w:numFmt w:val="bullet"/>
@@ -545,7 +548,7 @@
     </w:lvl>
   </w:abstractNum>
   <w:abstractNum w:abstractNumId="3">
-    <w:nsid w:val="f5b9652c"/>
+    <w:nsid w:val="986ed7d2"/>
     <w:multiLevelType w:val="multilevel"/>
     <w:lvl w:ilvl="0">
       <w:numFmt w:val="bullet"/>
@@ -626,7 +629,7 @@
     </w:lvl>
   </w:abstractNum>
   <w:abstractNum w:abstractNumId="2">
-    <w:nsid w:val="9cf798ed"/>
+    <w:nsid w:val="6713dacc"/>
     <w:multiLevelType w:val="multilevel"/>
     <w:lvl w:ilvl="0">
       <w:start w:val="1"/>
@@ -816,6 +819,54 @@
     </w:lvlOverride>
   </w:num>
   <w:num w:numId="7">
+    <w:abstractNumId w:val="2"/>
+    <w:lvlOverride w:ilvl="0">
+      <w:startOverride w:val="1"/>
+    </w:lvlOverride>
+    <w:lvlOverride w:ilvl="1">
+      <w:startOverride w:val="1"/>
+    </w:lvlOverride>
+    <w:lvlOverride w:ilvl="2">
+      <w:startOverride w:val="1"/>
+    </w:lvlOverride>
+    <w:lvlOverride w:ilvl="3">
+      <w:startOverride w:val="1"/>
+    </w:lvlOverride>
+    <w:lvlOverride w:ilvl="4">
+      <w:startOverride w:val="1"/>
+    </w:lvlOverride>
+    <w:lvlOverride w:ilvl="5">
+      <w:startOverride w:val="1"/>
+    </w:lvlOverride>
+    <w:lvlOverride w:ilvl="6">
+      <w:startOverride w:val="1"/>
+    </w:lvlOverride>
+  </w:num>
+  <w:num w:numId="8">
+    <w:abstractNumId w:val="2"/>
+    <w:lvlOverride w:ilvl="0">
+      <w:startOverride w:val="1"/>
+    </w:lvlOverride>
+    <w:lvlOverride w:ilvl="1">
+      <w:startOverride w:val="1"/>
+    </w:lvlOverride>
+    <w:lvlOverride w:ilvl="2">
+      <w:startOverride w:val="1"/>
+    </w:lvlOverride>
+    <w:lvlOverride w:ilvl="3">
+      <w:startOverride w:val="1"/>
+    </w:lvlOverride>
+    <w:lvlOverride w:ilvl="4">
+      <w:startOverride w:val="1"/>
+    </w:lvlOverride>
+    <w:lvlOverride w:ilvl="5">
+      <w:startOverride w:val="1"/>
+    </w:lvlOverride>
+    <w:lvlOverride w:ilvl="6">
+      <w:startOverride w:val="1"/>
+    </w:lvlOverride>
+  </w:num>
+  <w:num w:numId="9">
     <w:abstractNumId w:val="2"/>
     <w:lvlOverride w:ilvl="0">
       <w:startOverride w:val="1"/>

</xml_diff>